<commit_message>
Added Liberation Mono to fonts needed
</commit_message>
<xml_diff>
--- a/xml/doc/tools.docx
+++ b/xml/doc/tools.docx
@@ -171,6 +171,11 @@
     <w:p>
       <w:r>
         <w:t xml:space="preserve">Download the Liberation Sans font from http://www.fontsquirrel.com/fonts/liberation-sans and install.</w:t>
+      </w:r>
+    </w:p>
+    <w:p>
+      <w:r>
+        <w:t xml:space="preserve">Download the Liberation Mono font from http://www.fontsquirrel.com/fonts/Liberation-Mono and install.</w:t>
       </w:r>
     </w:p>
     <w:p>
@@ -825,7 +830,7 @@
     </w:lvl>
   </w:abstractNum>
   <w:abstractNum w:abstractNumId="990">
-    <w:nsid w:val="59919027"/>
+    <w:nsid w:val="5e35f63d"/>
     <w:multiLevelType w:val="multilevel"/>
     <w:lvl w:ilvl="0">
       <w:numFmt w:val="bullet"/>
@@ -906,7 +911,7 @@
     </w:lvl>
   </w:abstractNum>
   <w:abstractNum w:abstractNumId="991">
-    <w:nsid w:val="95303db9"/>
+    <w:nsid w:val="2ef28832"/>
     <w:multiLevelType w:val="multilevel"/>
     <w:lvl w:ilvl="0">
       <w:numFmt w:val="bullet"/>
@@ -987,7 +992,7 @@
     </w:lvl>
   </w:abstractNum>
   <w:abstractNum w:abstractNumId="99411">
-    <w:nsid w:val="643d05f9"/>
+    <w:nsid w:val="3d31ab58"/>
     <w:multiLevelType w:val="multilevel"/>
     <w:lvl w:ilvl="0">
       <w:start w:val="1"/>

</xml_diff>

<commit_message>
Updated configuration instructions for fop
</commit_message>
<xml_diff>
--- a/xml/doc/tools.docx
+++ b/xml/doc/tools.docx
@@ -323,13 +323,13 @@
         <w:rPr>
           <w:rStyle w:val="VerbatimChar"/>
         </w:rPr>
-        <w:t xml:space="preserve">&lt;font-base&gt;/Users/patje/Library/Fonts&lt;/font-base&gt;</w:t>
+        <w:t xml:space="preserve">&lt;font-base&gt;/Path/To/Your/Fonts/Directory&lt;/font-base&gt;</w:t>
       </w:r>
       <w:r>
         <w:t xml:space="preserve"> </w:t>
       </w:r>
       <w:r>
-        <w:t xml:space="preserve">(but using the path to the Fonts directory on your own pc, obviously)</w:t>
+        <w:t xml:space="preserve">(using the actual path to the Fonts directory on your own pc)</w:t>
       </w:r>
     </w:p>
     <w:p>
@@ -376,7 +376,7 @@
         </w:numPr>
       </w:pPr>
       <w:r>
-        <w:t xml:space="preserve">Remove the line</w:t>
+        <w:t xml:space="preserve">Just above the</w:t>
       </w:r>
       <w:r>
         <w:t xml:space="preserve"> </w:t>
@@ -385,13 +385,13 @@
         <w:rPr>
           <w:rStyle w:val="VerbatimChar"/>
         </w:rPr>
-        <w:t xml:space="preserve">&lt;directory recursive="true"&gt;/Library/Fonts/&lt;/directory&gt;</w:t>
+        <w:t xml:space="preserve">&lt;/fonts&gt;</w:t>
       </w:r>
       <w:r>
         <w:t xml:space="preserve"> </w:t>
       </w:r>
       <w:r>
-        <w:t xml:space="preserve">and in its place, add:</w:t>
+        <w:t xml:space="preserve">closing tag, add:</w:t>
       </w:r>
     </w:p>
     <w:p>
@@ -830,7 +830,7 @@
     </w:lvl>
   </w:abstractNum>
   <w:abstractNum w:abstractNumId="990">
-    <w:nsid w:val="5e35f63d"/>
+    <w:nsid w:val="229aa037"/>
     <w:multiLevelType w:val="multilevel"/>
     <w:lvl w:ilvl="0">
       <w:numFmt w:val="bullet"/>
@@ -911,7 +911,7 @@
     </w:lvl>
   </w:abstractNum>
   <w:abstractNum w:abstractNumId="991">
-    <w:nsid w:val="2ef28832"/>
+    <w:nsid w:val="d83ae485"/>
     <w:multiLevelType w:val="multilevel"/>
     <w:lvl w:ilvl="0">
       <w:numFmt w:val="bullet"/>
@@ -992,7 +992,7 @@
     </w:lvl>
   </w:abstractNum>
   <w:abstractNum w:abstractNumId="99411">
-    <w:nsid w:val="3d31ab58"/>
+    <w:nsid w:val="6a500177"/>
     <w:multiLevelType w:val="multilevel"/>
     <w:lvl w:ilvl="0">
       <w:start w:val="1"/>

</xml_diff>

<commit_message>
complete revamp of pentest/offerte system
</commit_message>
<xml_diff>
--- a/xml/doc/tools.docx
+++ b/xml/doc/tools.docx
@@ -140,7 +140,7 @@
         <w:t xml:space="preserve"> </w:t>
       </w:r>
       <w:r>
-        <w:t xml:space="preserve">at: http://saxon.sourceforge.net/ and unzip.</w:t>
+        <w:t xml:space="preserve">at: http://saxon.sourceforge.net/ and unzip to a location of your choice.</w:t>
       </w:r>
     </w:p>
     <w:p>
@@ -615,15 +615,6 @@
         </w:rPr>
         <w:t xml:space="preserve">    &lt;/font&gt;</w:t>
       </w:r>
-      <w:r>
-        <w:br w:type="textWrapping"/>
-      </w:r>
-      <w:r>
-        <w:rPr>
-          <w:rStyle w:val="VerbatimChar"/>
-        </w:rPr>
-        <w:t xml:space="preserve">    &lt;auto-detect/&gt;</w:t>
-      </w:r>
     </w:p>
     <w:p>
       <w:pPr>
@@ -697,11 +688,21 @@
       </w:r>
     </w:p>
     <w:p>
-      <w:r>
-        <w:rPr>
-          <w:rStyle w:val="VerbatimChar"/>
-        </w:rPr>
-        <w:t xml:space="preserve">java  -jar saxon9he.jar -s:/path/to/report/source/pentestreport.xml -xsl:/path/to/report/xslt/content.xsl -o:/path/to/report/target/pentestreport.fo -xi</w:t>
+      <w:pPr>
+        <w:pStyle w:val="Heading4"/>
+      </w:pPr>
+      <w:bookmarkStart w:id="35" w:name="to-generate-a-pentest-report"/>
+      <w:bookmarkEnd w:id="35"/>
+      <w:r>
+        <w:t xml:space="preserve">To Generate a Pentest Report</w:t>
+      </w:r>
+    </w:p>
+    <w:p>
+      <w:r>
+        <w:rPr>
+          <w:rStyle w:val="VerbatimChar"/>
+        </w:rPr>
+        <w:t xml:space="preserve">java  -jar saxon9he.jar -s:/path/to/report/source/pentestreport.xml -xsl:/path/to/report/xslt/generate_report.xsl -o:/path/to/report/target/pentestreport.fo -xi</w:t>
       </w:r>
     </w:p>
     <w:p>
@@ -711,17 +712,55 @@
     </w:p>
     <w:p>
       <w:pPr>
+        <w:pStyle w:val="Heading4"/>
+      </w:pPr>
+      <w:bookmarkStart w:id="36" w:name="to-generate-an-offerte"/>
+      <w:bookmarkEnd w:id="36"/>
+      <w:r>
+        <w:t xml:space="preserve">To Generate an Offerte</w:t>
+      </w:r>
+    </w:p>
+    <w:p>
+      <w:r>
+        <w:rPr>
+          <w:rStyle w:val="VerbatimChar"/>
+        </w:rPr>
+        <w:t xml:space="preserve">java  -jar saxon9he.jar -s:/path/to/report/source/offerte.xml -xsl:/path/to/report/xslt/generate_offerte.xsl -o:/path/to/report/target/offerte.fo</w:t>
+      </w:r>
+    </w:p>
+    <w:p>
+      <w:r>
+        <w:t xml:space="preserve">(Note the source/xslt/target directories in this example, which correspond to the directory structure in the report directory.)</w:t>
+      </w:r>
+    </w:p>
+    <w:p>
+      <w:r>
+        <w:t xml:space="preserve">If you have defined extra parties that need to give permission, waivers for these parties will be generated in .fo format automatically</w:t>
+      </w:r>
+    </w:p>
+    <w:p>
+      <w:pPr>
         <w:pStyle w:val="Heading3"/>
       </w:pPr>
-      <w:bookmarkStart w:id="35" w:name="fop-2"/>
-      <w:bookmarkEnd w:id="35"/>
+      <w:bookmarkStart w:id="37" w:name="fop-2"/>
+      <w:bookmarkEnd w:id="37"/>
       <w:r>
         <w:t xml:space="preserve">FOP</w:t>
       </w:r>
     </w:p>
     <w:p>
       <w:r>
-        <w:t xml:space="preserve">To then convert your XSL-FO report into a nice and shiny pdf, use the following command from the fop directory:</w:t>
+        <w:t xml:space="preserve">To then convert your XSL-FO file into a nice and shiny pdf, use the following command from the fop directory:</w:t>
+      </w:r>
+    </w:p>
+    <w:p>
+      <w:pPr>
+        <w:pStyle w:val="Heading4"/>
+      </w:pPr>
+      <w:bookmarkStart w:id="38" w:name="to-generate-a-pentest-report-1"/>
+      <w:bookmarkEnd w:id="38"/>
+      <w:r>
+        <w:t xml:space="preserve">To Generate a Pentest Report</w:t>
       </w:r>
     </w:p>
     <w:p>
@@ -730,6 +769,52 @@
           <w:rStyle w:val="VerbatimChar"/>
         </w:rPr>
         <w:t xml:space="preserve">fop -c conf/rosfop.xconf /path/to/report/target/pentestreport.fo path/to/report/target/pentestreport.pdf</w:t>
+      </w:r>
+    </w:p>
+    <w:p>
+      <w:r>
+        <w:t xml:space="preserve">(If you used another name for your custom FOP configuration file, use that.)</w:t>
+      </w:r>
+    </w:p>
+    <w:p>
+      <w:r>
+        <w:t xml:space="preserve">or maybe it is easier to go to your target directory and type:</w:t>
+      </w:r>
+    </w:p>
+    <w:p>
+      <w:r>
+        <w:rPr>
+          <w:rStyle w:val="VerbatimChar"/>
+        </w:rPr>
+        <w:t xml:space="preserve">/path/to/fop -c path/to/fop/conf/rosfop.xconf offerte.fo offerte.pdf</w:t>
+      </w:r>
+    </w:p>
+    <w:p>
+      <w:r>
+        <w:t xml:space="preserve">it depends on your directory structure, I guess.</w:t>
+      </w:r>
+    </w:p>
+    <w:p>
+      <w:r>
+        <w:t xml:space="preserve">Note that, if you define extra parties that need to give permission, you'll need to convert the waiver fo files to pdf as well.</w:t>
+      </w:r>
+    </w:p>
+    <w:p>
+      <w:pPr>
+        <w:pStyle w:val="Heading4"/>
+      </w:pPr>
+      <w:bookmarkStart w:id="39" w:name="to-generate-an-offerte-1"/>
+      <w:bookmarkEnd w:id="39"/>
+      <w:r>
+        <w:t xml:space="preserve">To Generate an Offerte</w:t>
+      </w:r>
+    </w:p>
+    <w:p>
+      <w:r>
+        <w:rPr>
+          <w:rStyle w:val="VerbatimChar"/>
+        </w:rPr>
+        <w:t xml:space="preserve">fop -c conf/rosfop.xconf /path/to/report/target/offerte.fo path/to/report/target/offerte.pdf</w:t>
       </w:r>
     </w:p>
     <w:p>
@@ -830,7 +915,7 @@
     </w:lvl>
   </w:abstractNum>
   <w:abstractNum w:abstractNumId="990">
-    <w:nsid w:val="229aa037"/>
+    <w:nsid w:val="70245a1e"/>
     <w:multiLevelType w:val="multilevel"/>
     <w:lvl w:ilvl="0">
       <w:numFmt w:val="bullet"/>
@@ -911,7 +996,7 @@
     </w:lvl>
   </w:abstractNum>
   <w:abstractNum w:abstractNumId="991">
-    <w:nsid w:val="d83ae485"/>
+    <w:nsid w:val="f59f6962"/>
     <w:multiLevelType w:val="multilevel"/>
     <w:lvl w:ilvl="0">
       <w:numFmt w:val="bullet"/>
@@ -992,7 +1077,7 @@
     </w:lvl>
   </w:abstractNum>
   <w:abstractNum w:abstractNumId="99411">
-    <w:nsid w:val="6a500177"/>
+    <w:nsid w:val="84d2294f"/>
     <w:multiLevelType w:val="multilevel"/>
     <w:lvl w:ilvl="0">
       <w:start w:val="1"/>

</xml_diff>